<commit_message>
Defined initial object set, created approximate class diagram with relations
</commit_message>
<xml_diff>
--- a/SoftwareRequirements.docx
+++ b/SoftwareRequirements.docx
@@ -498,6 +498,204 @@
           <w:lang w:val="en-US"/>
         </w:rPr>
         <w:t>Tap on the cell on the game board which corresponds to your decision and make a move.</w:t>
+      </w:r>
+    </w:p>
+    <w:p>
+      <w:pPr>
+        <w:jc w:val="both"/>
+        <w:rPr>
+          <w:lang w:val="en-US"/>
+        </w:rPr>
+      </w:pPr>
+    </w:p>
+    <w:p>
+      <w:pPr>
+        <w:jc w:val="center"/>
+        <w:rPr>
+          <w:b/>
+          <w:bCs/>
+          <w:sz w:val="24"/>
+          <w:szCs w:val="24"/>
+          <w:lang w:val="en-US"/>
+        </w:rPr>
+      </w:pPr>
+    </w:p>
+    <w:p>
+      <w:pPr>
+        <w:jc w:val="center"/>
+        <w:rPr>
+          <w:b/>
+          <w:bCs/>
+          <w:sz w:val="24"/>
+          <w:szCs w:val="24"/>
+          <w:lang w:val="en-US"/>
+        </w:rPr>
+      </w:pPr>
+    </w:p>
+    <w:p>
+      <w:pPr>
+        <w:jc w:val="center"/>
+        <w:rPr>
+          <w:b/>
+          <w:bCs/>
+          <w:sz w:val="24"/>
+          <w:szCs w:val="24"/>
+          <w:lang w:val="en-US"/>
+        </w:rPr>
+      </w:pPr>
+    </w:p>
+    <w:p>
+      <w:pPr>
+        <w:jc w:val="center"/>
+        <w:rPr>
+          <w:b/>
+          <w:bCs/>
+          <w:sz w:val="24"/>
+          <w:szCs w:val="24"/>
+          <w:lang w:val="en-US"/>
+        </w:rPr>
+      </w:pPr>
+    </w:p>
+    <w:p>
+      <w:pPr>
+        <w:jc w:val="center"/>
+        <w:rPr>
+          <w:b/>
+          <w:bCs/>
+          <w:sz w:val="24"/>
+          <w:szCs w:val="24"/>
+          <w:lang w:val="en-US"/>
+        </w:rPr>
+      </w:pPr>
+    </w:p>
+    <w:p>
+      <w:pPr>
+        <w:jc w:val="center"/>
+        <w:rPr>
+          <w:b/>
+          <w:bCs/>
+          <w:sz w:val="24"/>
+          <w:szCs w:val="24"/>
+          <w:lang w:val="en-US"/>
+        </w:rPr>
+      </w:pPr>
+      <w:r>
+        <w:rPr>
+          <w:b/>
+          <w:bCs/>
+          <w:sz w:val="24"/>
+          <w:szCs w:val="24"/>
+          <w:lang w:val="en-US"/>
+        </w:rPr>
+        <w:lastRenderedPageBreak/>
+        <w:t>Creating a class diagram</w:t>
+      </w:r>
+    </w:p>
+    <w:p>
+      <w:pPr>
+        <w:jc w:val="both"/>
+        <w:rPr>
+          <w:lang w:val="en-US"/>
+        </w:rPr>
+      </w:pPr>
+      <w:r>
+        <w:rPr>
+          <w:lang w:val="en-US"/>
+        </w:rPr>
+        <w:t>Defining objects:</w:t>
+      </w:r>
+      <w:r>
+        <w:rPr>
+          <w:lang w:val="en-US"/>
+        </w:rPr>
+        <w:t xml:space="preserve"> Board, Figure, Move, King, Queen, Knight, Rook, Bishop, Pawn.</w:t>
+      </w:r>
+    </w:p>
+    <w:p>
+      <w:pPr>
+        <w:jc w:val="center"/>
+        <w:rPr>
+          <w:b/>
+          <w:bCs/>
+          <w:lang w:val="en-US"/>
+        </w:rPr>
+      </w:pPr>
+    </w:p>
+    <w:p>
+      <w:pPr>
+        <w:jc w:val="center"/>
+        <w:rPr>
+          <w:b/>
+          <w:bCs/>
+          <w:lang w:val="en-US"/>
+        </w:rPr>
+      </w:pPr>
+      <w:r>
+        <w:rPr>
+          <w:b/>
+          <w:bCs/>
+          <w:lang w:val="en-US"/>
+        </w:rPr>
+        <w:t>Entity-Relation Diagram</w:t>
+      </w:r>
+    </w:p>
+    <w:p>
+      <w:pPr>
+        <w:jc w:val="both"/>
+        <w:rPr>
+          <w:b/>
+          <w:bCs/>
+          <w:lang w:val="en-US"/>
+        </w:rPr>
+      </w:pPr>
+      <w:r>
+        <w:rPr>
+          <w:b/>
+          <w:bCs/>
+          <w:noProof/>
+          <w:lang w:val="en-US"/>
+        </w:rPr>
+        <w:drawing>
+          <wp:inline distT="0" distB="0" distL="0" distR="0" wp14:anchorId="075CF4A2" wp14:editId="538BAA48">
+            <wp:extent cx="5731510" cy="2988945"/>
+            <wp:effectExtent l="0" t="0" r="2540" b="1905"/>
+            <wp:docPr id="2" name="Рисунок 2"/>
+            <wp:cNvGraphicFramePr>
+              <a:graphicFrameLocks xmlns:a="http://schemas.openxmlformats.org/drawingml/2006/main" noChangeAspect="1"/>
+            </wp:cNvGraphicFramePr>
+            <a:graphic xmlns:a="http://schemas.openxmlformats.org/drawingml/2006/main">
+              <a:graphicData uri="http://schemas.openxmlformats.org/drawingml/2006/picture">
+                <pic:pic xmlns:pic="http://schemas.openxmlformats.org/drawingml/2006/picture">
+                  <pic:nvPicPr>
+                    <pic:cNvPr id="2" name="Рисунок 2"/>
+                    <pic:cNvPicPr/>
+                  </pic:nvPicPr>
+                  <pic:blipFill>
+                    <a:blip r:embed="rId5" cstate="print">
+                      <a:extLst>
+                        <a:ext uri="{28A0092B-C50C-407E-A947-70E740481C1C}">
+                          <a14:useLocalDpi xmlns:a14="http://schemas.microsoft.com/office/drawing/2010/main" val="0"/>
+                        </a:ext>
+                      </a:extLst>
+                    </a:blip>
+                    <a:stretch>
+                      <a:fillRect/>
+                    </a:stretch>
+                  </pic:blipFill>
+                  <pic:spPr>
+                    <a:xfrm>
+                      <a:off x="0" y="0"/>
+                      <a:ext cx="5731510" cy="2988945"/>
+                    </a:xfrm>
+                    <a:prstGeom prst="rect">
+                      <a:avLst/>
+                    </a:prstGeom>
+                  </pic:spPr>
+                </pic:pic>
+              </a:graphicData>
+            </a:graphic>
+          </wp:inline>
+        </w:drawing>
       </w:r>
     </w:p>
     <w:sectPr>

</xml_diff>